<commit_message>
Agregué proyecto de grafos
</commit_message>
<xml_diff>
--- a/Examenes/Temas posibles de parcial y,o final.docx
+++ b/Examenes/Temas posibles de parcial y,o final.docx
@@ -363,35 +363,65 @@
           <w:numId w:val="1"/>
         </w:numPr>
         <w:jc w:val="both"/>
-      </w:pPr>
-      <w:r>
+        <w:rPr>
+          <w:sz w:val="20"/>
+          <w:szCs w:val="20"/>
+        </w:rPr>
+      </w:pPr>
+      <w:r>
+        <w:rPr>
+          <w:sz w:val="20"/>
+          <w:szCs w:val="20"/>
+        </w:rPr>
         <w:lastRenderedPageBreak/>
         <w:t xml:space="preserve">Hacer una o dos primitivas de Listas, Pilas o Colas bajo TDA. (Ejemplo encolar, buscar, </w:t>
       </w:r>
       <w:proofErr w:type="spellStart"/>
       <w:r>
+        <w:rPr>
+          <w:sz w:val="20"/>
+          <w:szCs w:val="20"/>
+        </w:rPr>
         <w:t>insertarGenerico</w:t>
       </w:r>
       <w:proofErr w:type="spellEnd"/>
       <w:r>
+        <w:rPr>
+          <w:sz w:val="20"/>
+          <w:szCs w:val="20"/>
+        </w:rPr>
         <w:t xml:space="preserve">, </w:t>
       </w:r>
       <w:proofErr w:type="spellStart"/>
       <w:r>
+        <w:rPr>
+          <w:sz w:val="20"/>
+          <w:szCs w:val="20"/>
+        </w:rPr>
         <w:t>etc</w:t>
       </w:r>
       <w:proofErr w:type="spellEnd"/>
       <w:r>
+        <w:rPr>
+          <w:sz w:val="20"/>
+          <w:szCs w:val="20"/>
+        </w:rPr>
         <w:t xml:space="preserve">). </w:t>
       </w:r>
       <w:r>
         <w:rPr>
           <w:b/>
           <w:bCs/>
+          <w:sz w:val="20"/>
+          <w:szCs w:val="20"/>
         </w:rPr>
         <w:t>(Codificar en papel)</w:t>
       </w:r>
       <w:r>
+        <w:rPr>
+          <w:sz w:val="20"/>
+          <w:szCs w:val="20"/>
+        </w:rPr>
         <w:t xml:space="preserve">   </w:t>
       </w:r>
     </w:p>
@@ -406,24 +436,25 @@
         <w:rPr>
           <w:b/>
           <w:bCs/>
-        </w:rPr>
-      </w:pPr>
-      <w:r>
+          <w:sz w:val="20"/>
+          <w:szCs w:val="20"/>
+        </w:rPr>
+      </w:pPr>
+      <w:r>
+        <w:rPr>
+          <w:sz w:val="20"/>
+          <w:szCs w:val="20"/>
+        </w:rPr>
         <w:t>Realizar la misma primitiva de forma estática y dinámica</w:t>
       </w:r>
       <w:r>
         <w:rPr>
           <w:b/>
           <w:bCs/>
-        </w:rPr>
-        <w:t xml:space="preserve">.  </w:t>
-      </w:r>
-      <w:r>
-        <w:rPr>
-          <w:b/>
-          <w:bCs/>
-        </w:rPr>
-        <w:t xml:space="preserve">(Codificar en papel)   </w:t>
+          <w:sz w:val="20"/>
+          <w:szCs w:val="20"/>
+        </w:rPr>
+        <w:t xml:space="preserve">.  (Codificar en papel)   </w:t>
       </w:r>
     </w:p>
     <w:p>
@@ -434,8 +465,16 @@
           <w:numId w:val="1"/>
         </w:numPr>
         <w:jc w:val="both"/>
-      </w:pPr>
-      <w:r>
+        <w:rPr>
+          <w:sz w:val="20"/>
+          <w:szCs w:val="20"/>
+        </w:rPr>
+      </w:pPr>
+      <w:r>
+        <w:rPr>
+          <w:sz w:val="20"/>
+          <w:szCs w:val="20"/>
+        </w:rPr>
         <w:t>Comparativa de algoritmos, complejidad Big O. (</w:t>
       </w:r>
       <w:r>
@@ -443,10 +482,16 @@
           <w:b/>
           <w:bCs/>
           <w:color w:val="FF0000"/>
+          <w:sz w:val="20"/>
+          <w:szCs w:val="20"/>
         </w:rPr>
         <w:t>Teórico</w:t>
       </w:r>
       <w:r>
+        <w:rPr>
+          <w:sz w:val="20"/>
+          <w:szCs w:val="20"/>
+        </w:rPr>
         <w:t xml:space="preserve"> - </w:t>
       </w:r>
       <w:r>
@@ -454,10 +499,16 @@
           <w:b/>
           <w:bCs/>
           <w:color w:val="4EA72E" w:themeColor="accent6"/>
+          <w:sz w:val="20"/>
+          <w:szCs w:val="20"/>
         </w:rPr>
         <w:t>Práctico</w:t>
       </w:r>
       <w:r>
+        <w:rPr>
+          <w:sz w:val="20"/>
+          <w:szCs w:val="20"/>
+        </w:rPr>
         <w:t xml:space="preserve">) </w:t>
       </w:r>
     </w:p>
@@ -469,37 +520,26 @@
           <w:numId w:val="1"/>
         </w:numPr>
         <w:jc w:val="both"/>
-      </w:pPr>
-      <w:r>
+        <w:rPr>
+          <w:sz w:val="20"/>
+          <w:szCs w:val="20"/>
+        </w:rPr>
+      </w:pPr>
+      <w:r>
+        <w:rPr>
+          <w:sz w:val="20"/>
+          <w:szCs w:val="20"/>
+        </w:rPr>
         <w:t>Insertar elementos en un árbol binario</w:t>
       </w:r>
       <w:r>
         <w:rPr>
           <w:b/>
           <w:bCs/>
-        </w:rPr>
-        <w:t xml:space="preserve"> </w:t>
-      </w:r>
-      <w:r>
-        <w:rPr>
-          <w:b/>
-          <w:bCs/>
-        </w:rPr>
-        <w:t>(Codificar en papel</w:t>
-      </w:r>
-      <w:r>
-        <w:rPr>
-          <w:b/>
-          <w:bCs/>
-        </w:rPr>
-        <w:t xml:space="preserve"> o hacer gráfico</w:t>
-      </w:r>
-      <w:r>
-        <w:rPr>
-          <w:b/>
-          <w:bCs/>
-        </w:rPr>
-        <w:t xml:space="preserve">)   </w:t>
+          <w:sz w:val="20"/>
+          <w:szCs w:val="20"/>
+        </w:rPr>
+        <w:t xml:space="preserve"> (Codificar en papel o hacer gráfico)   </w:t>
       </w:r>
     </w:p>
     <w:p>
@@ -510,22 +550,33 @@
           <w:numId w:val="1"/>
         </w:numPr>
         <w:jc w:val="both"/>
-      </w:pPr>
-      <w:r>
-        <w:t xml:space="preserve">Recorrer un árbol binario Pre- Post – In </w:t>
-      </w:r>
-      <w:r>
-        <w:t>(</w:t>
+        <w:rPr>
+          <w:sz w:val="20"/>
+          <w:szCs w:val="20"/>
+        </w:rPr>
+      </w:pPr>
+      <w:r>
+        <w:rPr>
+          <w:sz w:val="20"/>
+          <w:szCs w:val="20"/>
+        </w:rPr>
+        <w:t>Recorrer un árbol binario Pre- Post – In (</w:t>
       </w:r>
       <w:r>
         <w:rPr>
           <w:b/>
           <w:bCs/>
           <w:color w:val="4EA72E" w:themeColor="accent6"/>
+          <w:sz w:val="20"/>
+          <w:szCs w:val="20"/>
         </w:rPr>
         <w:t>Práctico</w:t>
       </w:r>
       <w:r>
+        <w:rPr>
+          <w:sz w:val="20"/>
+          <w:szCs w:val="20"/>
+        </w:rPr>
         <w:t xml:space="preserve">) </w:t>
       </w:r>
     </w:p>
@@ -537,14 +588,24 @@
           <w:numId w:val="1"/>
         </w:numPr>
         <w:jc w:val="both"/>
-      </w:pPr>
-      <w:r>
+        <w:rPr>
+          <w:sz w:val="20"/>
+          <w:szCs w:val="20"/>
+        </w:rPr>
+      </w:pPr>
+      <w:r>
+        <w:rPr>
+          <w:sz w:val="20"/>
+          <w:szCs w:val="20"/>
+        </w:rPr>
         <w:t xml:space="preserve">Hacer algoritmos Pre – Post – In </w:t>
       </w:r>
       <w:r>
         <w:rPr>
           <w:b/>
           <w:bCs/>
+          <w:sz w:val="20"/>
+          <w:szCs w:val="20"/>
         </w:rPr>
         <w:t xml:space="preserve">(Codificar en papel)   </w:t>
       </w:r>
@@ -557,8 +618,16 @@
           <w:numId w:val="1"/>
         </w:numPr>
         <w:jc w:val="both"/>
-      </w:pPr>
-      <w:r>
+        <w:rPr>
+          <w:sz w:val="20"/>
+          <w:szCs w:val="20"/>
+        </w:rPr>
+      </w:pPr>
+      <w:r>
+        <w:rPr>
+          <w:sz w:val="20"/>
+          <w:szCs w:val="20"/>
+        </w:rPr>
         <w:t>Insertar elementos en árbol AVL y justificar (</w:t>
       </w:r>
       <w:r>
@@ -566,24 +635,33 @@
           <w:b/>
           <w:bCs/>
           <w:color w:val="FF0000"/>
+          <w:sz w:val="20"/>
+          <w:szCs w:val="20"/>
         </w:rPr>
         <w:t>Teórico</w:t>
       </w:r>
       <w:r>
-        <w:t xml:space="preserve"> -</w:t>
-      </w:r>
-      <w:r>
-        <w:t xml:space="preserve"> </w:t>
+        <w:rPr>
+          <w:sz w:val="20"/>
+          <w:szCs w:val="20"/>
+        </w:rPr>
+        <w:t xml:space="preserve"> - </w:t>
       </w:r>
       <w:r>
         <w:rPr>
           <w:b/>
           <w:bCs/>
           <w:color w:val="4EA72E" w:themeColor="accent6"/>
+          <w:sz w:val="20"/>
+          <w:szCs w:val="20"/>
         </w:rPr>
         <w:t>Práctico</w:t>
       </w:r>
       <w:r>
+        <w:rPr>
+          <w:sz w:val="20"/>
+          <w:szCs w:val="20"/>
+        </w:rPr>
         <w:t xml:space="preserve">) </w:t>
       </w:r>
     </w:p>
@@ -595,22 +673,33 @@
           <w:numId w:val="1"/>
         </w:numPr>
         <w:jc w:val="both"/>
-      </w:pPr>
-      <w:r>
-        <w:t xml:space="preserve">Preguntas teóricas de Arboles AVL o árboles en general </w:t>
-      </w:r>
-      <w:r>
-        <w:t>(</w:t>
+        <w:rPr>
+          <w:sz w:val="20"/>
+          <w:szCs w:val="20"/>
+        </w:rPr>
+      </w:pPr>
+      <w:r>
+        <w:rPr>
+          <w:sz w:val="20"/>
+          <w:szCs w:val="20"/>
+        </w:rPr>
+        <w:t>Preguntas teóricas de Arboles AVL o árboles en general (</w:t>
       </w:r>
       <w:r>
         <w:rPr>
           <w:b/>
           <w:bCs/>
           <w:color w:val="FF0000"/>
+          <w:sz w:val="20"/>
+          <w:szCs w:val="20"/>
         </w:rPr>
         <w:t>Teórico</w:t>
       </w:r>
       <w:r>
+        <w:rPr>
+          <w:sz w:val="20"/>
+          <w:szCs w:val="20"/>
+        </w:rPr>
         <w:t>)</w:t>
       </w:r>
     </w:p>
@@ -622,36 +711,97 @@
           <w:numId w:val="1"/>
         </w:numPr>
         <w:jc w:val="both"/>
-      </w:pPr>
-      <w:r>
-        <w:t xml:space="preserve">Ejemplos de grafos, definiciones, listas y matrices </w:t>
-      </w:r>
-      <w:r>
-        <w:t>(</w:t>
+        <w:rPr>
+          <w:sz w:val="20"/>
+          <w:szCs w:val="20"/>
+        </w:rPr>
+      </w:pPr>
+      <w:r>
+        <w:rPr>
+          <w:sz w:val="20"/>
+          <w:szCs w:val="20"/>
+        </w:rPr>
+        <w:t xml:space="preserve">Otro tipo de árboles (árbol de Hoja, árbol B, y variantes pesadas) </w:t>
+      </w:r>
+      <w:r>
+        <w:rPr>
+          <w:sz w:val="20"/>
+          <w:szCs w:val="20"/>
+        </w:rPr>
+        <w:t>matrices (</w:t>
       </w:r>
       <w:r>
         <w:rPr>
           <w:b/>
           <w:bCs/>
           <w:color w:val="FF0000"/>
+          <w:sz w:val="20"/>
+          <w:szCs w:val="20"/>
         </w:rPr>
         <w:t>Teórico</w:t>
       </w:r>
       <w:r>
-        <w:t xml:space="preserve"> -</w:t>
-      </w:r>
-      <w:r>
+        <w:rPr>
+          <w:sz w:val="20"/>
+          <w:szCs w:val="20"/>
+        </w:rPr>
+        <w:t xml:space="preserve"> – </w:t>
+      </w:r>
+      <w:r>
+        <w:rPr>
+          <w:b/>
+          <w:bCs/>
+          <w:color w:val="4EA72E" w:themeColor="accent6"/>
+          <w:sz w:val="20"/>
+          <w:szCs w:val="20"/>
+        </w:rPr>
+        <w:t xml:space="preserve">Práctico </w:t>
+      </w:r>
+      <w:r>
+        <w:rPr>
+          <w:b/>
+          <w:bCs/>
+          <w:color w:val="4EA72E" w:themeColor="accent6"/>
+          <w:sz w:val="20"/>
+          <w:szCs w:val="20"/>
+        </w:rPr>
+        <w:t>–</w:t>
+      </w:r>
+      <w:r>
+        <w:rPr>
+          <w:b/>
+          <w:bCs/>
+          <w:color w:val="4EA72E" w:themeColor="accent6"/>
+          <w:sz w:val="20"/>
+          <w:szCs w:val="20"/>
+        </w:rPr>
         <w:t xml:space="preserve"> </w:t>
       </w:r>
       <w:r>
         <w:rPr>
           <w:b/>
           <w:bCs/>
-          <w:color w:val="4EA72E" w:themeColor="accent6"/>
-        </w:rPr>
-        <w:t>Práctico</w:t>
-      </w:r>
-      <w:r>
+          <w:color w:val="000000" w:themeColor="text1"/>
+          <w:sz w:val="20"/>
+          <w:szCs w:val="20"/>
+        </w:rPr>
+        <w:t xml:space="preserve">solo </w:t>
+      </w:r>
+      <w:r>
+        <w:rPr>
+          <w:b/>
+          <w:bCs/>
+          <w:color w:val="000000" w:themeColor="text1"/>
+          <w:sz w:val="20"/>
+          <w:szCs w:val="20"/>
+        </w:rPr>
+        <w:t>Final</w:t>
+      </w:r>
+      <w:r>
+        <w:rPr>
+          <w:sz w:val="20"/>
+          <w:szCs w:val="20"/>
+        </w:rPr>
         <w:t xml:space="preserve">) </w:t>
       </w:r>
     </w:p>
@@ -663,22 +813,84 @@
           <w:numId w:val="1"/>
         </w:numPr>
         <w:jc w:val="both"/>
-      </w:pPr>
-      <w:r>
-        <w:t xml:space="preserve">Aplicar algoritmos de recorridos </w:t>
-      </w:r>
-      <w:r>
-        <w:t>(</w:t>
+        <w:rPr>
+          <w:sz w:val="20"/>
+          <w:szCs w:val="20"/>
+        </w:rPr>
+      </w:pPr>
+      <w:r>
+        <w:rPr>
+          <w:sz w:val="20"/>
+          <w:szCs w:val="20"/>
+        </w:rPr>
+        <w:t>Ejemplos de grafos, definiciones, listas y matrices (</w:t>
+      </w:r>
+      <w:r>
+        <w:rPr>
+          <w:b/>
+          <w:bCs/>
+          <w:color w:val="FF0000"/>
+          <w:sz w:val="20"/>
+          <w:szCs w:val="20"/>
+        </w:rPr>
+        <w:t>Teórico</w:t>
+      </w:r>
+      <w:r>
+        <w:rPr>
+          <w:sz w:val="20"/>
+          <w:szCs w:val="20"/>
+        </w:rPr>
+        <w:t xml:space="preserve"> </w:t>
+      </w:r>
+      <w:r>
+        <w:rPr>
+          <w:sz w:val="20"/>
+          <w:szCs w:val="20"/>
+        </w:rPr>
+        <w:t>–</w:t>
+      </w:r>
+      <w:r>
+        <w:rPr>
+          <w:sz w:val="20"/>
+          <w:szCs w:val="20"/>
+        </w:rPr>
+        <w:t xml:space="preserve"> </w:t>
       </w:r>
       <w:r>
         <w:rPr>
           <w:b/>
           <w:bCs/>
           <w:color w:val="4EA72E" w:themeColor="accent6"/>
+          <w:sz w:val="20"/>
+          <w:szCs w:val="20"/>
         </w:rPr>
         <w:t>Práctico</w:t>
       </w:r>
       <w:r>
+        <w:rPr>
+          <w:b/>
+          <w:bCs/>
+          <w:color w:val="4EA72E" w:themeColor="accent6"/>
+          <w:sz w:val="20"/>
+          <w:szCs w:val="20"/>
+        </w:rPr>
+        <w:t xml:space="preserve"> – </w:t>
+      </w:r>
+      <w:r>
+        <w:rPr>
+          <w:b/>
+          <w:bCs/>
+          <w:color w:val="000000" w:themeColor="text1"/>
+          <w:sz w:val="20"/>
+          <w:szCs w:val="20"/>
+        </w:rPr>
+        <w:t>solo Final</w:t>
+      </w:r>
+      <w:r>
+        <w:rPr>
+          <w:sz w:val="20"/>
+          <w:szCs w:val="20"/>
+        </w:rPr>
         <w:t xml:space="preserve">) </w:t>
       </w:r>
     </w:p>
@@ -690,44 +902,265 @@
           <w:numId w:val="1"/>
         </w:numPr>
         <w:jc w:val="both"/>
-      </w:pPr>
-      <w:r>
+        <w:rPr>
+          <w:sz w:val="20"/>
+          <w:szCs w:val="20"/>
+        </w:rPr>
+      </w:pPr>
+      <w:r>
+        <w:rPr>
+          <w:sz w:val="20"/>
+          <w:szCs w:val="20"/>
+        </w:rPr>
+        <w:t xml:space="preserve">Distintos tipos de gratos y aplicaciones.  </w:t>
+      </w:r>
+      <w:r>
+        <w:rPr>
+          <w:sz w:val="20"/>
+          <w:szCs w:val="20"/>
+        </w:rPr>
+        <w:t>(</w:t>
+      </w:r>
+      <w:r>
+        <w:rPr>
+          <w:b/>
+          <w:bCs/>
+          <w:color w:val="FF0000"/>
+          <w:sz w:val="20"/>
+          <w:szCs w:val="20"/>
+        </w:rPr>
+        <w:t>Teórico</w:t>
+      </w:r>
+      <w:r>
+        <w:rPr>
+          <w:sz w:val="20"/>
+          <w:szCs w:val="20"/>
+        </w:rPr>
+        <w:t xml:space="preserve"> – </w:t>
+      </w:r>
+      <w:r>
+        <w:rPr>
+          <w:b/>
+          <w:bCs/>
+          <w:color w:val="4EA72E" w:themeColor="accent6"/>
+          <w:sz w:val="20"/>
+          <w:szCs w:val="20"/>
+        </w:rPr>
+        <w:t xml:space="preserve">Práctico </w:t>
+      </w:r>
+      <w:r>
+        <w:rPr>
+          <w:b/>
+          <w:bCs/>
+          <w:color w:val="4EA72E" w:themeColor="accent6"/>
+          <w:sz w:val="20"/>
+          <w:szCs w:val="20"/>
+        </w:rPr>
+        <w:t>–</w:t>
+      </w:r>
+      <w:r>
+        <w:rPr>
+          <w:b/>
+          <w:bCs/>
+          <w:color w:val="4EA72E" w:themeColor="accent6"/>
+          <w:sz w:val="20"/>
+          <w:szCs w:val="20"/>
+        </w:rPr>
+        <w:t xml:space="preserve"> </w:t>
+      </w:r>
+      <w:r>
+        <w:rPr>
+          <w:b/>
+          <w:bCs/>
+          <w:color w:val="4EA72E" w:themeColor="accent6"/>
+          <w:sz w:val="20"/>
+          <w:szCs w:val="20"/>
+        </w:rPr>
+        <w:t xml:space="preserve">solo </w:t>
+      </w:r>
+      <w:r>
+        <w:rPr>
+          <w:b/>
+          <w:bCs/>
+          <w:color w:val="000000" w:themeColor="text1"/>
+          <w:sz w:val="20"/>
+          <w:szCs w:val="20"/>
+        </w:rPr>
+        <w:t>Final</w:t>
+      </w:r>
+      <w:r>
+        <w:rPr>
+          <w:sz w:val="20"/>
+          <w:szCs w:val="20"/>
+        </w:rPr>
+        <w:t xml:space="preserve">) </w:t>
+      </w:r>
+    </w:p>
+    <w:p>
+      <w:pPr>
+        <w:pStyle w:val="Prrafodelista"/>
+        <w:numPr>
+          <w:ilvl w:val="0"/>
+          <w:numId w:val="1"/>
+        </w:numPr>
+        <w:jc w:val="both"/>
+        <w:rPr>
+          <w:sz w:val="20"/>
+          <w:szCs w:val="20"/>
+        </w:rPr>
+      </w:pPr>
+      <w:r>
+        <w:rPr>
+          <w:sz w:val="20"/>
+          <w:szCs w:val="20"/>
+        </w:rPr>
+        <w:t>Aplicar algoritmos de recorridos (</w:t>
+      </w:r>
+      <w:r>
+        <w:rPr>
+          <w:b/>
+          <w:bCs/>
+          <w:color w:val="4EA72E" w:themeColor="accent6"/>
+          <w:sz w:val="20"/>
+          <w:szCs w:val="20"/>
+        </w:rPr>
+        <w:t>Práctico</w:t>
+      </w:r>
+      <w:r>
+        <w:rPr>
+          <w:b/>
+          <w:bCs/>
+          <w:color w:val="4EA72E" w:themeColor="accent6"/>
+          <w:sz w:val="20"/>
+          <w:szCs w:val="20"/>
+        </w:rPr>
+        <w:t xml:space="preserve"> –</w:t>
+      </w:r>
+      <w:r>
+        <w:rPr>
+          <w:b/>
+          <w:bCs/>
+          <w:color w:val="4EA72E" w:themeColor="accent6"/>
+          <w:sz w:val="20"/>
+          <w:szCs w:val="20"/>
+        </w:rPr>
+        <w:t xml:space="preserve"> </w:t>
+      </w:r>
+      <w:r>
+        <w:rPr>
+          <w:b/>
+          <w:bCs/>
+          <w:color w:val="000000" w:themeColor="text1"/>
+          <w:sz w:val="20"/>
+          <w:szCs w:val="20"/>
+        </w:rPr>
+        <w:t xml:space="preserve">solo </w:t>
+      </w:r>
+      <w:proofErr w:type="gramStart"/>
+      <w:r>
+        <w:rPr>
+          <w:b/>
+          <w:bCs/>
+          <w:color w:val="000000" w:themeColor="text1"/>
+          <w:sz w:val="20"/>
+          <w:szCs w:val="20"/>
+        </w:rPr>
+        <w:t>Final</w:t>
+      </w:r>
+      <w:r>
+        <w:rPr>
+          <w:b/>
+          <w:bCs/>
+          <w:color w:val="000000" w:themeColor="text1"/>
+          <w:sz w:val="20"/>
+          <w:szCs w:val="20"/>
+        </w:rPr>
+        <w:t xml:space="preserve"> </w:t>
+      </w:r>
+      <w:r>
+        <w:rPr>
+          <w:sz w:val="20"/>
+          <w:szCs w:val="20"/>
+        </w:rPr>
+        <w:t>)</w:t>
+      </w:r>
+      <w:proofErr w:type="gramEnd"/>
+      <w:r>
+        <w:rPr>
+          <w:sz w:val="20"/>
+          <w:szCs w:val="20"/>
+        </w:rPr>
+        <w:t xml:space="preserve"> </w:t>
+      </w:r>
+    </w:p>
+    <w:p>
+      <w:pPr>
+        <w:pStyle w:val="Prrafodelista"/>
+        <w:numPr>
+          <w:ilvl w:val="0"/>
+          <w:numId w:val="1"/>
+        </w:numPr>
+        <w:jc w:val="both"/>
+        <w:rPr>
+          <w:sz w:val="20"/>
+          <w:szCs w:val="20"/>
+        </w:rPr>
+      </w:pPr>
+      <w:r>
+        <w:rPr>
+          <w:sz w:val="20"/>
+          <w:szCs w:val="20"/>
+        </w:rPr>
         <w:t xml:space="preserve">Preguntas puntuales sobre la implementación de sus </w:t>
       </w:r>
       <w:proofErr w:type="spellStart"/>
       <w:r>
+        <w:rPr>
+          <w:sz w:val="20"/>
+          <w:szCs w:val="20"/>
+        </w:rPr>
         <w:t>TPs</w:t>
       </w:r>
       <w:proofErr w:type="spellEnd"/>
       <w:r>
-        <w:t xml:space="preserve"> </w:t>
-      </w:r>
-      <w:r>
-        <w:t>(</w:t>
+        <w:rPr>
+          <w:sz w:val="20"/>
+          <w:szCs w:val="20"/>
+        </w:rPr>
+        <w:t xml:space="preserve"> (</w:t>
       </w:r>
       <w:r>
         <w:rPr>
           <w:b/>
           <w:bCs/>
           <w:color w:val="FF0000"/>
+          <w:sz w:val="20"/>
+          <w:szCs w:val="20"/>
         </w:rPr>
         <w:t>Teórico</w:t>
       </w:r>
       <w:r>
-        <w:t xml:space="preserve"> -</w:t>
-      </w:r>
-      <w:r>
-        <w:t xml:space="preserve"> </w:t>
+        <w:rPr>
+          <w:sz w:val="20"/>
+          <w:szCs w:val="20"/>
+        </w:rPr>
+        <w:t xml:space="preserve"> - </w:t>
       </w:r>
       <w:r>
         <w:rPr>
           <w:b/>
           <w:bCs/>
           <w:color w:val="4EA72E" w:themeColor="accent6"/>
+          <w:sz w:val="20"/>
+          <w:szCs w:val="20"/>
         </w:rPr>
         <w:t>Práctico</w:t>
       </w:r>
       <w:r>
+        <w:rPr>
+          <w:sz w:val="20"/>
+          <w:szCs w:val="20"/>
+        </w:rPr>
         <w:t xml:space="preserve">) </w:t>
       </w:r>
     </w:p>

</xml_diff>

<commit_message>
Comentarios parcial y final 2025 - 2C
</commit_message>
<xml_diff>
--- a/Examenes/Temas posibles de parcial y,o final.docx
+++ b/Examenes/Temas posibles de parcial y,o final.docx
@@ -671,9 +671,8 @@
           <w:sz w:val="20"/>
           <w:szCs w:val="20"/>
         </w:rPr>
-        <w:t xml:space="preserve"> 2do </w:t>
-      </w:r>
-      <w:proofErr w:type="gramStart"/>
+        <w:t xml:space="preserve"> 2do Parcial  </w:t>
+      </w:r>
       <w:r>
         <w:rPr>
           <w:b/>
@@ -683,7 +682,7 @@
           <w:sz w:val="20"/>
           <w:szCs w:val="20"/>
         </w:rPr>
-        <w:t xml:space="preserve">Parcial  </w:t>
+        <w:t>----------</w:t>
       </w:r>
       <w:r>
         <w:rPr>
@@ -694,7 +693,7 @@
           <w:sz w:val="20"/>
           <w:szCs w:val="20"/>
         </w:rPr>
-        <w:t>----------</w:t>
+        <w:t>-----------------</w:t>
       </w:r>
       <w:r>
         <w:rPr>
@@ -705,20 +704,8 @@
           <w:sz w:val="20"/>
           <w:szCs w:val="20"/>
         </w:rPr>
-        <w:t>-----------------</w:t>
-      </w:r>
-      <w:r>
-        <w:rPr>
-          <w:b/>
-          <w:bCs/>
-          <w:i/>
-          <w:iCs/>
-          <w:sz w:val="20"/>
-          <w:szCs w:val="20"/>
-        </w:rPr>
         <w:t>------------------------</w:t>
       </w:r>
-      <w:proofErr w:type="gramEnd"/>
     </w:p>
     <w:p>
       <w:pPr>
@@ -862,7 +849,21 @@
           <w:sz w:val="20"/>
           <w:szCs w:val="20"/>
         </w:rPr>
-        <w:t xml:space="preserve"> - </w:t>
+        <w:t xml:space="preserve"> </w:t>
+      </w:r>
+      <w:r>
+        <w:rPr>
+          <w:sz w:val="20"/>
+          <w:szCs w:val="20"/>
+        </w:rPr>
+        <w:t>–</w:t>
+      </w:r>
+      <w:r>
+        <w:rPr>
+          <w:sz w:val="20"/>
+          <w:szCs w:val="20"/>
+        </w:rPr>
+        <w:t xml:space="preserve"> </w:t>
       </w:r>
       <w:r>
         <w:rPr>
@@ -873,6 +874,26 @@
           <w:szCs w:val="20"/>
         </w:rPr>
         <w:t>Práctico</w:t>
+      </w:r>
+      <w:r>
+        <w:rPr>
+          <w:b/>
+          <w:bCs/>
+          <w:color w:val="4EA72E" w:themeColor="accent6"/>
+          <w:sz w:val="20"/>
+          <w:szCs w:val="20"/>
+        </w:rPr>
+        <w:t xml:space="preserve"> – </w:t>
+      </w:r>
+      <w:r>
+        <w:rPr>
+          <w:b/>
+          <w:bCs/>
+          <w:color w:val="EE0000"/>
+          <w:sz w:val="20"/>
+          <w:szCs w:val="20"/>
+        </w:rPr>
+        <w:t>NO CÓDIGO</w:t>
       </w:r>
       <w:r>
         <w:rPr>
@@ -979,34 +1000,14 @@
           <w:sz w:val="20"/>
           <w:szCs w:val="20"/>
         </w:rPr>
-        <w:t>Práctico</w:t>
-      </w:r>
-      <w:r>
-        <w:rPr>
-          <w:b/>
-          <w:bCs/>
-          <w:color w:val="4EA72E" w:themeColor="accent6"/>
-          <w:sz w:val="20"/>
-          <w:szCs w:val="20"/>
-        </w:rPr>
-        <w:t xml:space="preserve"> – </w:t>
-      </w:r>
-      <w:r>
-        <w:rPr>
-          <w:b/>
-          <w:bCs/>
-          <w:color w:val="000000" w:themeColor="text1"/>
-          <w:sz w:val="20"/>
-          <w:szCs w:val="20"/>
-        </w:rPr>
-        <w:t>solo Final</w:t>
-      </w:r>
-      <w:r>
-        <w:rPr>
-          <w:sz w:val="20"/>
-          <w:szCs w:val="20"/>
-        </w:rPr>
-        <w:t xml:space="preserve">) </w:t>
+        <w:t>Práctico)</w:t>
+      </w:r>
+      <w:r>
+        <w:rPr>
+          <w:sz w:val="20"/>
+          <w:szCs w:val="20"/>
+        </w:rPr>
+        <w:t xml:space="preserve"> </w:t>
       </w:r>
     </w:p>
     <w:p>
@@ -1054,24 +1055,14 @@
           <w:sz w:val="20"/>
           <w:szCs w:val="20"/>
         </w:rPr>
-        <w:t xml:space="preserve">Práctico – solo </w:t>
-      </w:r>
-      <w:r>
-        <w:rPr>
-          <w:b/>
-          <w:bCs/>
-          <w:color w:val="000000" w:themeColor="text1"/>
-          <w:sz w:val="20"/>
-          <w:szCs w:val="20"/>
-        </w:rPr>
-        <w:t>Final</w:t>
-      </w:r>
-      <w:r>
-        <w:rPr>
-          <w:sz w:val="20"/>
-          <w:szCs w:val="20"/>
-        </w:rPr>
-        <w:t xml:space="preserve">) </w:t>
+        <w:t>Práctico)</w:t>
+      </w:r>
+      <w:r>
+        <w:rPr>
+          <w:sz w:val="20"/>
+          <w:szCs w:val="20"/>
+        </w:rPr>
+        <w:t xml:space="preserve"> </w:t>
       </w:r>
     </w:p>
     <w:p>
@@ -1112,37 +1103,48 @@
           <w:sz w:val="20"/>
           <w:szCs w:val="20"/>
         </w:rPr>
-        <w:t xml:space="preserve"> – </w:t>
-      </w:r>
-      <w:r>
-        <w:rPr>
-          <w:b/>
-          <w:bCs/>
-          <w:color w:val="000000" w:themeColor="text1"/>
-          <w:sz w:val="20"/>
-          <w:szCs w:val="20"/>
-        </w:rPr>
-        <w:t xml:space="preserve">solo </w:t>
-      </w:r>
-      <w:proofErr w:type="gramStart"/>
-      <w:r>
-        <w:rPr>
-          <w:b/>
-          <w:bCs/>
-          <w:color w:val="000000" w:themeColor="text1"/>
-          <w:sz w:val="20"/>
-          <w:szCs w:val="20"/>
-        </w:rPr>
-        <w:t xml:space="preserve">Final </w:t>
-      </w:r>
-      <w:r>
-        <w:rPr>
-          <w:sz w:val="20"/>
-          <w:szCs w:val="20"/>
-        </w:rPr>
-        <w:t>)</w:t>
-      </w:r>
-      <w:proofErr w:type="gramEnd"/>
+        <w:t xml:space="preserve"> </w:t>
+      </w:r>
+      <w:r>
+        <w:rPr>
+          <w:b/>
+          <w:bCs/>
+          <w:color w:val="EE0000"/>
+          <w:sz w:val="20"/>
+          <w:szCs w:val="20"/>
+        </w:rPr>
+        <w:t xml:space="preserve">– </w:t>
+      </w:r>
+      <w:r>
+        <w:rPr>
+          <w:b/>
+          <w:bCs/>
+          <w:color w:val="EE0000"/>
+          <w:sz w:val="20"/>
+          <w:szCs w:val="20"/>
+        </w:rPr>
+        <w:t>NO C</w:t>
+      </w:r>
+      <w:r>
+        <w:rPr>
+          <w:b/>
+          <w:bCs/>
+          <w:color w:val="EE0000"/>
+          <w:sz w:val="20"/>
+          <w:szCs w:val="20"/>
+        </w:rPr>
+        <w:t>Ó</w:t>
+      </w:r>
+      <w:r>
+        <w:rPr>
+          <w:b/>
+          <w:bCs/>
+          <w:color w:val="EE0000"/>
+          <w:sz w:val="20"/>
+          <w:szCs w:val="20"/>
+        </w:rPr>
+        <w:t>DIGO)</w:t>
+      </w:r>
       <w:r>
         <w:rPr>
           <w:sz w:val="20"/>
@@ -1169,10 +1171,9 @@
           <w:sz w:val="20"/>
           <w:szCs w:val="20"/>
         </w:rPr>
-        <w:t xml:space="preserve">Ejercicio sencillo de Floyd – </w:t>
+        <w:t xml:space="preserve">Ejercicio de Floyd – </w:t>
       </w:r>
       <w:proofErr w:type="spellStart"/>
-      <w:proofErr w:type="gramStart"/>
       <w:r>
         <w:rPr>
           <w:sz w:val="20"/>
@@ -1188,7 +1189,6 @@
         </w:rPr>
         <w:t xml:space="preserve">  (</w:t>
       </w:r>
-      <w:proofErr w:type="gramEnd"/>
       <w:r>
         <w:rPr>
           <w:b/>
@@ -1214,24 +1214,34 @@
           <w:sz w:val="20"/>
           <w:szCs w:val="20"/>
         </w:rPr>
-        <w:t xml:space="preserve">Práctico – </w:t>
-      </w:r>
-      <w:r>
-        <w:rPr>
-          <w:b/>
-          <w:bCs/>
-          <w:color w:val="000000" w:themeColor="text1"/>
-          <w:sz w:val="20"/>
-          <w:szCs w:val="20"/>
-        </w:rPr>
-        <w:t>solo Final</w:t>
-      </w:r>
-      <w:r>
-        <w:rPr>
-          <w:sz w:val="20"/>
-          <w:szCs w:val="20"/>
-        </w:rPr>
-        <w:t xml:space="preserve">) </w:t>
+        <w:t>Práctico</w:t>
+      </w:r>
+      <w:r>
+        <w:rPr>
+          <w:b/>
+          <w:bCs/>
+          <w:color w:val="4EA72E" w:themeColor="accent6"/>
+          <w:sz w:val="20"/>
+          <w:szCs w:val="20"/>
+        </w:rPr>
+        <w:t xml:space="preserve"> – NO CÓDIGO</w:t>
+      </w:r>
+      <w:r>
+        <w:rPr>
+          <w:b/>
+          <w:bCs/>
+          <w:color w:val="4EA72E" w:themeColor="accent6"/>
+          <w:sz w:val="20"/>
+          <w:szCs w:val="20"/>
+        </w:rPr>
+        <w:t>)</w:t>
+      </w:r>
+      <w:r>
+        <w:rPr>
+          <w:sz w:val="20"/>
+          <w:szCs w:val="20"/>
+        </w:rPr>
+        <w:t xml:space="preserve"> </w:t>
       </w:r>
     </w:p>
     <w:p>
@@ -1252,15 +1262,7 @@
           <w:sz w:val="20"/>
           <w:szCs w:val="20"/>
         </w:rPr>
-        <w:t xml:space="preserve">Aplicación de Prim y </w:t>
-      </w:r>
-      <w:proofErr w:type="gramStart"/>
-      <w:r>
-        <w:rPr>
-          <w:sz w:val="20"/>
-          <w:szCs w:val="20"/>
-        </w:rPr>
-        <w:t xml:space="preserve">Kruskal </w:t>
+        <w:t xml:space="preserve">Aplicación de Prim y Kruskal </w:t>
       </w:r>
       <w:r>
         <w:rPr>
@@ -1269,7 +1271,6 @@
         </w:rPr>
         <w:t xml:space="preserve"> (</w:t>
       </w:r>
-      <w:proofErr w:type="gramEnd"/>
       <w:r>
         <w:rPr>
           <w:b/>
@@ -1295,24 +1296,37 @@
           <w:sz w:val="20"/>
           <w:szCs w:val="20"/>
         </w:rPr>
-        <w:t xml:space="preserve">Práctico – </w:t>
-      </w:r>
-      <w:r>
-        <w:rPr>
-          <w:b/>
-          <w:bCs/>
-          <w:color w:val="000000" w:themeColor="text1"/>
-          <w:sz w:val="20"/>
-          <w:szCs w:val="20"/>
-        </w:rPr>
-        <w:t>solo Final</w:t>
-      </w:r>
-      <w:r>
-        <w:rPr>
-          <w:sz w:val="20"/>
-          <w:szCs w:val="20"/>
-        </w:rPr>
-        <w:t xml:space="preserve">) </w:t>
+        <w:t>Práctico</w:t>
+      </w:r>
+      <w:r>
+        <w:rPr>
+          <w:b/>
+          <w:bCs/>
+          <w:color w:val="4EA72E" w:themeColor="accent6"/>
+          <w:sz w:val="20"/>
+          <w:szCs w:val="20"/>
+        </w:rPr>
+        <w:t xml:space="preserve">– NO </w:t>
+      </w:r>
+      <w:r>
+        <w:rPr>
+          <w:b/>
+          <w:bCs/>
+          <w:color w:val="4EA72E" w:themeColor="accent6"/>
+          <w:sz w:val="20"/>
+          <w:szCs w:val="20"/>
+        </w:rPr>
+        <w:t>CÓDIGO</w:t>
+      </w:r>
+      <w:r>
+        <w:rPr>
+          <w:b/>
+          <w:bCs/>
+          <w:color w:val="4EA72E" w:themeColor="accent6"/>
+          <w:sz w:val="20"/>
+          <w:szCs w:val="20"/>
+        </w:rPr>
+        <w:t>)</w:t>
       </w:r>
     </w:p>
     <w:p>
@@ -1336,7 +1350,6 @@
         <w:t xml:space="preserve">Ejercicio completo de </w:t>
       </w:r>
       <w:proofErr w:type="spellStart"/>
-      <w:proofErr w:type="gramStart"/>
       <w:r>
         <w:rPr>
           <w:sz w:val="20"/>
@@ -1359,7 +1372,6 @@
         </w:rPr>
         <w:t xml:space="preserve"> (</w:t>
       </w:r>
-      <w:proofErr w:type="gramEnd"/>
       <w:r>
         <w:rPr>
           <w:b/>
@@ -1385,24 +1397,37 @@
           <w:sz w:val="20"/>
           <w:szCs w:val="20"/>
         </w:rPr>
-        <w:t xml:space="preserve">Práctico – </w:t>
-      </w:r>
-      <w:r>
-        <w:rPr>
-          <w:b/>
-          <w:bCs/>
-          <w:color w:val="000000" w:themeColor="text1"/>
-          <w:sz w:val="20"/>
-          <w:szCs w:val="20"/>
-        </w:rPr>
-        <w:t>solo Final</w:t>
-      </w:r>
-      <w:r>
-        <w:rPr>
-          <w:sz w:val="20"/>
-          <w:szCs w:val="20"/>
-        </w:rPr>
-        <w:t xml:space="preserve">) </w:t>
+        <w:t xml:space="preserve">Práctico </w:t>
+      </w:r>
+      <w:r>
+        <w:rPr>
+          <w:b/>
+          <w:bCs/>
+          <w:color w:val="4EA72E" w:themeColor="accent6"/>
+          <w:sz w:val="20"/>
+          <w:szCs w:val="20"/>
+        </w:rPr>
+        <w:t xml:space="preserve">– NO </w:t>
+      </w:r>
+      <w:r>
+        <w:rPr>
+          <w:b/>
+          <w:bCs/>
+          <w:color w:val="4EA72E" w:themeColor="accent6"/>
+          <w:sz w:val="20"/>
+          <w:szCs w:val="20"/>
+        </w:rPr>
+        <w:t>CÓDIGO</w:t>
+      </w:r>
+      <w:r>
+        <w:rPr>
+          <w:b/>
+          <w:bCs/>
+          <w:color w:val="4EA72E" w:themeColor="accent6"/>
+          <w:sz w:val="20"/>
+          <w:szCs w:val="20"/>
+        </w:rPr>
+        <w:t>)</w:t>
       </w:r>
     </w:p>
     <w:p>
@@ -1545,57 +1570,7 @@
           <w:sz w:val="20"/>
           <w:szCs w:val="20"/>
         </w:rPr>
-        <w:t xml:space="preserve">Preguntas puntuales sobre la implementación de sus </w:t>
-      </w:r>
-      <w:proofErr w:type="spellStart"/>
-      <w:r>
-        <w:rPr>
-          <w:sz w:val="20"/>
-          <w:szCs w:val="20"/>
-        </w:rPr>
-        <w:t>TPs</w:t>
-      </w:r>
-      <w:proofErr w:type="spellEnd"/>
-      <w:r>
-        <w:rPr>
-          <w:sz w:val="20"/>
-          <w:szCs w:val="20"/>
-        </w:rPr>
-        <w:t xml:space="preserve"> (</w:t>
-      </w:r>
-      <w:r>
-        <w:rPr>
-          <w:b/>
-          <w:bCs/>
-          <w:color w:val="FF0000"/>
-          <w:sz w:val="20"/>
-          <w:szCs w:val="20"/>
-        </w:rPr>
-        <w:t>Teórico</w:t>
-      </w:r>
-      <w:r>
-        <w:rPr>
-          <w:sz w:val="20"/>
-          <w:szCs w:val="20"/>
-        </w:rPr>
-        <w:t xml:space="preserve"> - </w:t>
-      </w:r>
-      <w:r>
-        <w:rPr>
-          <w:b/>
-          <w:bCs/>
-          <w:color w:val="4EA72E" w:themeColor="accent6"/>
-          <w:sz w:val="20"/>
-          <w:szCs w:val="20"/>
-        </w:rPr>
-        <w:t>Práctico</w:t>
-      </w:r>
-      <w:r>
-        <w:rPr>
-          <w:sz w:val="20"/>
-          <w:szCs w:val="20"/>
-        </w:rPr>
-        <w:t xml:space="preserve">) </w:t>
+        <w:t>Lo mismo que en ambos parciales</w:t>
       </w:r>
     </w:p>
     <w:p>
@@ -1616,117 +1591,8 @@
           <w:sz w:val="20"/>
           <w:szCs w:val="20"/>
         </w:rPr>
-        <w:t xml:space="preserve">Pregunta puntual de diferencia entre algoritmos, ventajas y desventajas. </w:t>
-      </w:r>
-      <w:r>
-        <w:rPr>
-          <w:sz w:val="20"/>
-          <w:szCs w:val="20"/>
-        </w:rPr>
-        <w:t>(</w:t>
-      </w:r>
-      <w:r>
-        <w:rPr>
-          <w:b/>
-          <w:bCs/>
-          <w:color w:val="FF0000"/>
-          <w:sz w:val="20"/>
-          <w:szCs w:val="20"/>
-        </w:rPr>
-        <w:t>Teórico</w:t>
-      </w:r>
-      <w:r>
-        <w:rPr>
-          <w:b/>
-          <w:bCs/>
-          <w:color w:val="4EA72E" w:themeColor="accent6"/>
-          <w:sz w:val="20"/>
-          <w:szCs w:val="20"/>
-        </w:rPr>
-        <w:t>)</w:t>
-      </w:r>
-    </w:p>
-    <w:p>
-      <w:pPr>
-        <w:pStyle w:val="Prrafodelista"/>
-        <w:numPr>
-          <w:ilvl w:val="0"/>
-          <w:numId w:val="1"/>
-        </w:numPr>
-        <w:jc w:val="both"/>
-        <w:rPr>
-          <w:sz w:val="20"/>
-          <w:szCs w:val="20"/>
-        </w:rPr>
-      </w:pPr>
-      <w:r>
-        <w:rPr>
-          <w:sz w:val="20"/>
-          <w:szCs w:val="20"/>
-        </w:rPr>
-        <w:t xml:space="preserve">Resto de los temas con ejercicios cortos para pensar y justificar su </w:t>
-      </w:r>
-      <w:proofErr w:type="gramStart"/>
-      <w:r>
-        <w:rPr>
-          <w:sz w:val="20"/>
-          <w:szCs w:val="20"/>
-        </w:rPr>
-        <w:t>deducción(</w:t>
-      </w:r>
-      <w:r>
-        <w:rPr>
-          <w:b/>
-          <w:bCs/>
-          <w:sz w:val="20"/>
-          <w:szCs w:val="20"/>
-        </w:rPr>
-        <w:t xml:space="preserve">  </w:t>
-      </w:r>
-      <w:proofErr w:type="gramEnd"/>
-      <w:r>
-        <w:rPr>
-          <w:b/>
-          <w:bCs/>
-          <w:color w:val="FF0000"/>
-          <w:sz w:val="20"/>
-          <w:szCs w:val="20"/>
-        </w:rPr>
-        <w:t>Teórico</w:t>
-      </w:r>
-      <w:r>
-        <w:rPr>
-          <w:sz w:val="20"/>
-          <w:szCs w:val="20"/>
-        </w:rPr>
-        <w:t xml:space="preserve"> - </w:t>
-      </w:r>
-      <w:r>
-        <w:rPr>
-          <w:b/>
-          <w:bCs/>
-          <w:color w:val="4EA72E" w:themeColor="accent6"/>
-          <w:sz w:val="20"/>
-          <w:szCs w:val="20"/>
-        </w:rPr>
-        <w:t>Práctico</w:t>
-      </w:r>
-      <w:r>
-        <w:rPr>
-          <w:sz w:val="20"/>
-          <w:szCs w:val="20"/>
-        </w:rPr>
-        <w:t>)</w:t>
-      </w:r>
-    </w:p>
-    <w:p>
-      <w:pPr>
-        <w:jc w:val="both"/>
-        <w:rPr>
-          <w:sz w:val="20"/>
-          <w:szCs w:val="20"/>
-        </w:rPr>
-      </w:pPr>
+        <w:t>Crear Clases necesarias y estructuras de datos para aplicar los algoritmos de Grafos y Arboles, saber identificarlos y en qué momento usarlos.</w:t>
+      </w:r>
     </w:p>
     <w:p>
       <w:pPr>
@@ -1773,7 +1639,6 @@
         <w:t xml:space="preserve"> </w:t>
       </w:r>
       <w:hyperlink r:id="rId8" w:history="1">
-        <w:proofErr w:type="gramStart"/>
         <w:r>
           <w:rPr>
             <w:rStyle w:val="Hipervnculo"/>
@@ -1784,7 +1649,6 @@
           </w:rPr>
           <w:t>link</w:t>
         </w:r>
-        <w:proofErr w:type="gramEnd"/>
       </w:hyperlink>
     </w:p>
     <w:sectPr>

</xml_diff>